<commit_message>
deleted day 1 kata
</commit_message>
<xml_diff>
--- a/Requirements.docx
+++ b/Requirements.docx
@@ -267,7 +267,28 @@
         <w:rPr>
           <w:lang w:val="en-US"/>
         </w:rPr>
-        <w:t xml:space="preserve"> [4, 7 ,2] = 4.33</w:t>
+        <w:t xml:space="preserve"> [4, 7 ,2]</w:t>
+      </w:r>
+      <w:r>
+        <w:rPr>
+          <w:lang w:val="en-US"/>
+        </w:rPr>
+        <w:t>,13</w:t>
+      </w:r>
+      <w:r>
+        <w:rPr>
+          <w:lang w:val="en-US"/>
+        </w:rPr>
+        <w:t xml:space="preserve"> = 4.</w:t>
+      </w:r>
+      <w:r>
+        <w:t xml:space="preserve"> </w:t>
+      </w:r>
+      <w:r>
+        <w:rPr>
+          <w:lang w:val="en-US"/>
+        </w:rPr>
+        <w:t>333333333333333</w:t>
       </w:r>
     </w:p>
     <w:p>
@@ -288,7 +309,19 @@
         <w:rPr>
           <w:lang w:val="en-US"/>
         </w:rPr>
-        <w:t>: [-2, 5 ,6 ,7] = 4</w:t>
+        <w:t>: [-2, 5 ,6 ,7]</w:t>
+      </w:r>
+      <w:r>
+        <w:rPr>
+          <w:lang w:val="en-US"/>
+        </w:rPr>
+        <w:t>, 16</w:t>
+      </w:r>
+      <w:r>
+        <w:rPr>
+          <w:lang w:val="en-US"/>
+        </w:rPr>
+        <w:t xml:space="preserve"> = 4</w:t>
       </w:r>
     </w:p>
     <w:p>
@@ -309,7 +342,19 @@
         <w:rPr>
           <w:lang w:val="en-US"/>
         </w:rPr>
-        <w:t>: [9, 8, 7, -11, 4, 25, 98] = 20</w:t>
+        <w:t>: [9, 8, 7, -11, 4, 25, 98]</w:t>
+      </w:r>
+      <w:r>
+        <w:rPr>
+          <w:lang w:val="en-US"/>
+        </w:rPr>
+        <w:t>, 140</w:t>
+      </w:r>
+      <w:r>
+        <w:rPr>
+          <w:lang w:val="en-US"/>
+        </w:rPr>
+        <w:t xml:space="preserve"> = 20</w:t>
       </w:r>
     </w:p>
     <w:p>
@@ -330,7 +375,19 @@
         <w:rPr>
           <w:lang w:val="en-US"/>
         </w:rPr>
-        <w:t>: [4, 7, 2] = [7]</w:t>
+        <w:t>: [4, 7, 2]</w:t>
+      </w:r>
+      <w:r>
+        <w:rPr>
+          <w:lang w:val="en-US"/>
+        </w:rPr>
+        <w:t>, 4.33333333333333</w:t>
+      </w:r>
+      <w:r>
+        <w:rPr>
+          <w:lang w:val="en-US"/>
+        </w:rPr>
+        <w:t xml:space="preserve"> = [7]</w:t>
       </w:r>
     </w:p>
     <w:p>
@@ -346,7 +403,31 @@
         <w:rPr>
           <w:lang w:val="en-US"/>
         </w:rPr>
-        <w:t>: [-2, 5, 6, 7] = [4, 7]</w:t>
+        <w:t>: [-2, 5, 6, 7]</w:t>
+      </w:r>
+      <w:r>
+        <w:rPr>
+          <w:lang w:val="en-US"/>
+        </w:rPr>
+        <w:t>,4</w:t>
+      </w:r>
+      <w:r>
+        <w:rPr>
+          <w:lang w:val="en-US"/>
+        </w:rPr>
+        <w:t xml:space="preserve"> = [</w:t>
+      </w:r>
+      <w:r>
+        <w:rPr>
+          <w:lang w:val="en-US"/>
+        </w:rPr>
+        <w:t>5, 6</w:t>
+      </w:r>
+      <w:r>
+        <w:rPr>
+          <w:lang w:val="en-US"/>
+        </w:rPr>
+        <w:t>, 7]</w:t>
       </w:r>
     </w:p>
     <w:p>
@@ -367,19 +448,7 @@
         <w:rPr>
           <w:lang w:val="en-US"/>
         </w:rPr>
-        <w:t xml:space="preserve">: </w:t>
-      </w:r>
-      <w:r>
-        <w:rPr>
-          <w:lang w:val="en-US"/>
-        </w:rPr>
-        <w:t>[9, 8, 7, -11, 4, 25, 98]</w:t>
-      </w:r>
-      <w:r>
-        <w:rPr>
-          <w:lang w:val="en-US"/>
-        </w:rPr>
-        <w:t xml:space="preserve"> = [25, 98]</w:t>
+        <w:t>: [9, 8, 7, -11, 4, 25, 98] = [25, 98]</w:t>
       </w:r>
     </w:p>
     <w:p>

</xml_diff>

<commit_message>
deleted day 2 kata
</commit_message>
<xml_diff>
--- a/Requirements.docx
+++ b/Requirements.docx
@@ -37,49 +37,48 @@
         <w:rPr>
           <w:lang w:val="en-US"/>
         </w:rPr>
-        <w:t>: The program must be able to capture an array an calculate the sum of all the values in it.</w:t>
-      </w:r>
-    </w:p>
-    <w:p>
-      <w:pPr>
-        <w:rPr>
-          <w:lang w:val="en-US"/>
-        </w:rPr>
-      </w:pPr>
-      <w:r>
-        <w:rPr>
-          <w:b/>
-          <w:bCs/>
-          <w:lang w:val="en-US"/>
-        </w:rPr>
-        <w:t>REQ-2:</w:t>
-      </w:r>
-      <w:r>
-        <w:rPr>
-          <w:lang w:val="en-US"/>
-        </w:rPr>
-        <w:t xml:space="preserve"> The program must be able to calculate an average value based on the calculated sum.</w:t>
-      </w:r>
-    </w:p>
-    <w:p>
-      <w:pPr>
-        <w:rPr>
-          <w:lang w:val="en-US"/>
-        </w:rPr>
-      </w:pPr>
-      <w:r>
-        <w:rPr>
-          <w:b/>
-          <w:bCs/>
-          <w:lang w:val="en-US"/>
-        </w:rPr>
-        <w:t>REQ-3</w:t>
-      </w:r>
-      <w:r>
-        <w:rPr>
-          <w:lang w:val="en-US"/>
-        </w:rPr>
-        <w:t>: The program must be able to print the values that are greater than the average of the initial array.</w:t>
+        <w:t xml:space="preserve">: </w:t>
+      </w:r>
+      <w:r>
+        <w:rPr>
+          <w:lang w:val="en-US"/>
+        </w:rPr>
+        <w:t>The program must be able to receive an array and calculate its average value.</w:t>
+      </w:r>
+    </w:p>
+    <w:p>
+      <w:pPr>
+        <w:rPr>
+          <w:lang w:val="en-US"/>
+        </w:rPr>
+      </w:pPr>
+      <w:r>
+        <w:rPr>
+          <w:b/>
+          <w:bCs/>
+          <w:lang w:val="en-US"/>
+        </w:rPr>
+        <w:t>REQ-2</w:t>
+      </w:r>
+      <w:r>
+        <w:rPr>
+          <w:lang w:val="en-US"/>
+        </w:rPr>
+        <w:t xml:space="preserve">: The program must be able to determine </w:t>
+      </w:r>
+      <w:proofErr w:type="spellStart"/>
+      <w:r>
+        <w:rPr>
+          <w:lang w:val="en-US"/>
+        </w:rPr>
+        <w:t>wich</w:t>
+      </w:r>
+      <w:proofErr w:type="spellEnd"/>
+      <w:r>
+        <w:rPr>
+          <w:lang w:val="en-US"/>
+        </w:rPr>
+        <w:t xml:space="preserve"> numbers on the array are greater than the average.</w:t>
       </w:r>
     </w:p>
     <w:p>
@@ -124,42 +123,13 @@
         <w:rPr>
           <w:lang w:val="en-US"/>
         </w:rPr>
-        <w:t>: The sum of the values in the array will be equal to the summatory of each of the present values.</w:t>
-      </w:r>
-    </w:p>
-    <w:p>
-      <w:pPr>
-        <w:rPr>
-          <w:lang w:val="en-US"/>
-        </w:rPr>
-      </w:pPr>
-      <w:r>
-        <w:rPr>
-          <w:b/>
-          <w:bCs/>
-          <w:lang w:val="en-US"/>
-        </w:rPr>
-        <w:t>CRI-1-2</w:t>
-      </w:r>
-      <w:r>
-        <w:rPr>
-          <w:lang w:val="en-US"/>
-        </w:rPr>
-        <w:t xml:space="preserve">: The average value of the array is going to be equal to the summatory of each present value (the sum) divided by the </w:t>
-      </w:r>
-      <w:proofErr w:type="gramStart"/>
-      <w:r>
-        <w:rPr>
-          <w:lang w:val="en-US"/>
-        </w:rPr>
-        <w:t>amount</w:t>
-      </w:r>
-      <w:proofErr w:type="gramEnd"/>
-      <w:r>
-        <w:rPr>
-          <w:lang w:val="en-US"/>
-        </w:rPr>
-        <w:t xml:space="preserve"> of values on the array (the length).</w:t>
+        <w:t xml:space="preserve">: </w:t>
+      </w:r>
+      <w:r>
+        <w:rPr>
+          <w:lang w:val="en-US"/>
+        </w:rPr>
+        <w:t xml:space="preserve">The average value of the array must be equal to the summatory of the individual values of the array, divided by the number of elements in it. </w:t>
       </w:r>
     </w:p>
     <w:p>
@@ -204,252 +174,360 @@
         <w:rPr>
           <w:lang w:val="en-US"/>
         </w:rPr>
-        <w:t>[1,2,3] = 6</w:t>
-      </w:r>
-    </w:p>
-    <w:p>
-      <w:pPr>
-        <w:rPr>
-          <w:lang w:val="en-US"/>
-        </w:rPr>
-      </w:pPr>
-      <w:r>
-        <w:rPr>
-          <w:b/>
-          <w:bCs/>
-          <w:lang w:val="en-US"/>
-        </w:rPr>
-        <w:t xml:space="preserve">SCE-1-1-2: </w:t>
-      </w:r>
-      <w:r>
-        <w:rPr>
-          <w:lang w:val="en-US"/>
-        </w:rPr>
-        <w:t>[-4, 4, 16] = 16</w:t>
-      </w:r>
-    </w:p>
-    <w:p>
-      <w:pPr>
-        <w:rPr>
-          <w:lang w:val="en-US"/>
-        </w:rPr>
-      </w:pPr>
-      <w:r>
-        <w:rPr>
-          <w:b/>
-          <w:bCs/>
-          <w:lang w:val="en-US"/>
-        </w:rPr>
-        <w:t xml:space="preserve">SCE-1-1-3: </w:t>
-      </w:r>
-      <w:r>
-        <w:rPr>
-          <w:lang w:val="en-US"/>
-        </w:rPr>
-        <w:t>[0, -2, 5, 3, 1] = 7</w:t>
-      </w:r>
-    </w:p>
-    <w:p>
-      <w:pPr>
-        <w:rPr>
-          <w:lang w:val="en-US"/>
-        </w:rPr>
-      </w:pPr>
-      <w:r>
-        <w:rPr>
-          <w:b/>
-          <w:bCs/>
-          <w:lang w:val="en-US"/>
-        </w:rPr>
-        <w:t>SCE-2-2-1:</w:t>
-      </w:r>
-      <w:r>
-        <w:rPr>
-          <w:lang w:val="en-US"/>
-        </w:rPr>
-        <w:t xml:space="preserve"> [4, 7 ,2]</w:t>
-      </w:r>
-      <w:r>
-        <w:rPr>
-          <w:lang w:val="en-US"/>
-        </w:rPr>
-        <w:t>,13</w:t>
-      </w:r>
-      <w:r>
-        <w:rPr>
-          <w:lang w:val="en-US"/>
-        </w:rPr>
-        <w:t xml:space="preserve"> = 4.</w:t>
-      </w:r>
-      <w:r>
-        <w:t xml:space="preserve"> </w:t>
-      </w:r>
-      <w:r>
-        <w:rPr>
-          <w:lang w:val="en-US"/>
-        </w:rPr>
-        <w:t>333333333333333</w:t>
-      </w:r>
-    </w:p>
-    <w:p>
-      <w:pPr>
-        <w:rPr>
-          <w:lang w:val="en-US"/>
-        </w:rPr>
-      </w:pPr>
-      <w:r>
-        <w:rPr>
-          <w:b/>
-          <w:bCs/>
-          <w:lang w:val="en-US"/>
-        </w:rPr>
-        <w:t>SCE-2-2-2</w:t>
-      </w:r>
-      <w:r>
-        <w:rPr>
-          <w:lang w:val="en-US"/>
-        </w:rPr>
-        <w:t>: [-2, 5 ,6 ,7]</w:t>
-      </w:r>
-      <w:r>
-        <w:rPr>
-          <w:lang w:val="en-US"/>
-        </w:rPr>
-        <w:t>, 16</w:t>
-      </w:r>
-      <w:r>
-        <w:rPr>
-          <w:lang w:val="en-US"/>
-        </w:rPr>
-        <w:t xml:space="preserve"> = 4</w:t>
-      </w:r>
-    </w:p>
-    <w:p>
-      <w:pPr>
-        <w:rPr>
-          <w:lang w:val="en-US"/>
-        </w:rPr>
-      </w:pPr>
-      <w:r>
-        <w:rPr>
-          <w:b/>
-          <w:bCs/>
-          <w:lang w:val="en-US"/>
-        </w:rPr>
-        <w:t>SCE-2-2-3</w:t>
-      </w:r>
-      <w:r>
-        <w:rPr>
-          <w:lang w:val="en-US"/>
-        </w:rPr>
-        <w:t>: [9, 8, 7, -11, 4, 25, 98]</w:t>
-      </w:r>
-      <w:r>
-        <w:rPr>
-          <w:lang w:val="en-US"/>
-        </w:rPr>
-        <w:t>, 140</w:t>
-      </w:r>
-      <w:r>
-        <w:rPr>
-          <w:lang w:val="en-US"/>
-        </w:rPr>
-        <w:t xml:space="preserve"> = 20</w:t>
-      </w:r>
-    </w:p>
-    <w:p>
-      <w:pPr>
-        <w:rPr>
-          <w:lang w:val="en-US"/>
-        </w:rPr>
-      </w:pPr>
-      <w:r>
-        <w:rPr>
-          <w:b/>
-          <w:bCs/>
-          <w:lang w:val="en-US"/>
-        </w:rPr>
-        <w:t>SCE-3-1-1</w:t>
-      </w:r>
-      <w:r>
-        <w:rPr>
-          <w:lang w:val="en-US"/>
-        </w:rPr>
-        <w:t>: [4, 7, 2]</w:t>
-      </w:r>
-      <w:r>
-        <w:rPr>
-          <w:lang w:val="en-US"/>
-        </w:rPr>
-        <w:t>, 4.33333333333333</w:t>
-      </w:r>
-      <w:r>
-        <w:rPr>
-          <w:lang w:val="en-US"/>
-        </w:rPr>
-        <w:t xml:space="preserve"> = [7]</w:t>
-      </w:r>
-    </w:p>
-    <w:p>
-      <w:r>
-        <w:rPr>
-          <w:b/>
-          <w:bCs/>
-          <w:lang w:val="en-US"/>
-        </w:rPr>
-        <w:t>SCE-3-1-2</w:t>
-      </w:r>
-      <w:r>
-        <w:rPr>
-          <w:lang w:val="en-US"/>
-        </w:rPr>
-        <w:t>: [-2, 5, 6, 7]</w:t>
-      </w:r>
-      <w:r>
-        <w:rPr>
-          <w:lang w:val="en-US"/>
-        </w:rPr>
-        <w:t>,4</w:t>
-      </w:r>
-      <w:r>
-        <w:rPr>
-          <w:lang w:val="en-US"/>
-        </w:rPr>
-        <w:t xml:space="preserve"> = [</w:t>
-      </w:r>
-      <w:r>
-        <w:rPr>
-          <w:lang w:val="en-US"/>
-        </w:rPr>
-        <w:t>5, 6</w:t>
-      </w:r>
-      <w:r>
-        <w:rPr>
-          <w:lang w:val="en-US"/>
-        </w:rPr>
-        <w:t>, 7]</w:t>
-      </w:r>
-    </w:p>
-    <w:p>
-      <w:pPr>
-        <w:rPr>
-          <w:lang w:val="en-US"/>
-        </w:rPr>
-      </w:pPr>
-      <w:r>
-        <w:rPr>
-          <w:b/>
-          <w:bCs/>
-          <w:lang w:val="en-US"/>
-        </w:rPr>
-        <w:t>SCE-3-1-3</w:t>
-      </w:r>
-      <w:r>
-        <w:rPr>
-          <w:lang w:val="en-US"/>
-        </w:rPr>
-        <w:t>: [9, 8, 7, -11, 4, 25, 98] = [25, 98]</w:t>
-      </w:r>
+        <w:t>[1,2,3] = 2</w:t>
+      </w:r>
+    </w:p>
+    <w:p>
+      <w:pPr>
+        <w:rPr>
+          <w:lang w:val="en-US"/>
+        </w:rPr>
+      </w:pPr>
+      <w:r>
+        <w:rPr>
+          <w:b/>
+          <w:bCs/>
+          <w:lang w:val="en-US"/>
+        </w:rPr>
+        <w:t>SCE-1-1-</w:t>
+      </w:r>
+      <w:r>
+        <w:rPr>
+          <w:b/>
+          <w:bCs/>
+          <w:lang w:val="en-US"/>
+        </w:rPr>
+        <w:t>2</w:t>
+      </w:r>
+      <w:r>
+        <w:rPr>
+          <w:b/>
+          <w:bCs/>
+          <w:lang w:val="en-US"/>
+        </w:rPr>
+        <w:t xml:space="preserve">: </w:t>
+      </w:r>
+      <w:r>
+        <w:rPr>
+          <w:lang w:val="en-US"/>
+        </w:rPr>
+        <w:t>[</w:t>
+      </w:r>
+      <w:r>
+        <w:rPr>
+          <w:lang w:val="en-US"/>
+        </w:rPr>
+        <w:t>-8</w:t>
+      </w:r>
+      <w:r>
+        <w:rPr>
+          <w:lang w:val="en-US"/>
+        </w:rPr>
+        <w:t>,</w:t>
+      </w:r>
+      <w:r>
+        <w:rPr>
+          <w:lang w:val="en-US"/>
+        </w:rPr>
+        <w:t xml:space="preserve"> 0</w:t>
+      </w:r>
+      <w:r>
+        <w:rPr>
+          <w:lang w:val="en-US"/>
+        </w:rPr>
+        <w:t>,</w:t>
+      </w:r>
+      <w:r>
+        <w:rPr>
+          <w:lang w:val="en-US"/>
+        </w:rPr>
+        <w:t xml:space="preserve"> 9</w:t>
+      </w:r>
+      <w:r>
+        <w:rPr>
+          <w:lang w:val="en-US"/>
+        </w:rPr>
+        <w:t>] =</w:t>
+      </w:r>
+      <w:r>
+        <w:rPr>
+          <w:lang w:val="en-US"/>
+        </w:rPr>
+        <w:t xml:space="preserve"> 0.33333333</w:t>
+      </w:r>
+    </w:p>
+    <w:p>
+      <w:pPr>
+        <w:rPr>
+          <w:lang w:val="en-US"/>
+        </w:rPr>
+      </w:pPr>
+      <w:r>
+        <w:rPr>
+          <w:b/>
+          <w:bCs/>
+          <w:lang w:val="en-US"/>
+        </w:rPr>
+        <w:t>SCE-1-1-</w:t>
+      </w:r>
+      <w:r>
+        <w:rPr>
+          <w:b/>
+          <w:bCs/>
+          <w:lang w:val="en-US"/>
+        </w:rPr>
+        <w:t>3</w:t>
+      </w:r>
+      <w:r>
+        <w:rPr>
+          <w:b/>
+          <w:bCs/>
+          <w:lang w:val="en-US"/>
+        </w:rPr>
+        <w:t xml:space="preserve">: </w:t>
+      </w:r>
+      <w:r>
+        <w:rPr>
+          <w:lang w:val="en-US"/>
+        </w:rPr>
+        <w:t>[-8</w:t>
+      </w:r>
+      <w:r>
+        <w:rPr>
+          <w:lang w:val="en-US"/>
+        </w:rPr>
+        <w:t>1</w:t>
+      </w:r>
+      <w:r>
+        <w:rPr>
+          <w:lang w:val="en-US"/>
+        </w:rPr>
+        <w:t xml:space="preserve">, </w:t>
+      </w:r>
+      <w:r>
+        <w:rPr>
+          <w:lang w:val="en-US"/>
+        </w:rPr>
+        <w:t>90</w:t>
+      </w:r>
+      <w:r>
+        <w:rPr>
+          <w:lang w:val="en-US"/>
+        </w:rPr>
+        <w:t xml:space="preserve">, </w:t>
+      </w:r>
+      <w:r>
+        <w:rPr>
+          <w:lang w:val="en-US"/>
+        </w:rPr>
+        <w:t>12</w:t>
+      </w:r>
+      <w:r>
+        <w:rPr>
+          <w:lang w:val="en-US"/>
+        </w:rPr>
+        <w:t>9</w:t>
+      </w:r>
+      <w:r>
+        <w:rPr>
+          <w:lang w:val="en-US"/>
+        </w:rPr>
+        <w:t>, 47, 25, 11, -8, 202</w:t>
+      </w:r>
+      <w:r>
+        <w:rPr>
+          <w:lang w:val="en-US"/>
+        </w:rPr>
+        <w:t xml:space="preserve">] = </w:t>
+      </w:r>
+      <w:r>
+        <w:rPr>
+          <w:lang w:val="en-US"/>
+        </w:rPr>
+        <w:t>51.875</w:t>
+      </w:r>
+    </w:p>
+    <w:p>
+      <w:pPr>
+        <w:rPr>
+          <w:lang w:val="en-US"/>
+        </w:rPr>
+      </w:pPr>
+      <w:r>
+        <w:rPr>
+          <w:b/>
+          <w:bCs/>
+          <w:lang w:val="en-US"/>
+        </w:rPr>
+        <w:t>SCE-</w:t>
+      </w:r>
+      <w:r>
+        <w:rPr>
+          <w:b/>
+          <w:bCs/>
+          <w:lang w:val="en-US"/>
+        </w:rPr>
+        <w:t>2</w:t>
+      </w:r>
+      <w:r>
+        <w:rPr>
+          <w:b/>
+          <w:bCs/>
+          <w:lang w:val="en-US"/>
+        </w:rPr>
+        <w:t xml:space="preserve">-1-1: </w:t>
+      </w:r>
+      <w:r>
+        <w:rPr>
+          <w:lang w:val="en-US"/>
+        </w:rPr>
+        <w:t xml:space="preserve">[1,2,3] = </w:t>
+      </w:r>
+      <w:r>
+        <w:rPr>
+          <w:lang w:val="en-US"/>
+        </w:rPr>
+        <w:t>[3]</w:t>
+      </w:r>
+    </w:p>
+    <w:p>
+      <w:pPr>
+        <w:rPr>
+          <w:lang w:val="en-US"/>
+        </w:rPr>
+      </w:pPr>
+      <w:r>
+        <w:rPr>
+          <w:b/>
+          <w:bCs/>
+          <w:lang w:val="en-US"/>
+        </w:rPr>
+        <w:t>SCE-</w:t>
+      </w:r>
+      <w:r>
+        <w:rPr>
+          <w:b/>
+          <w:bCs/>
+          <w:lang w:val="en-US"/>
+        </w:rPr>
+        <w:t>2</w:t>
+      </w:r>
+      <w:r>
+        <w:rPr>
+          <w:b/>
+          <w:bCs/>
+          <w:lang w:val="en-US"/>
+        </w:rPr>
+        <w:t>-1-</w:t>
+      </w:r>
+      <w:r>
+        <w:rPr>
+          <w:b/>
+          <w:bCs/>
+          <w:lang w:val="en-US"/>
+        </w:rPr>
+        <w:t>2</w:t>
+      </w:r>
+      <w:r>
+        <w:rPr>
+          <w:b/>
+          <w:bCs/>
+          <w:lang w:val="en-US"/>
+        </w:rPr>
+        <w:t xml:space="preserve">: </w:t>
+      </w:r>
+      <w:r>
+        <w:rPr>
+          <w:lang w:val="en-US"/>
+        </w:rPr>
+        <w:t xml:space="preserve">[-8, 0, 9] = </w:t>
+      </w:r>
+      <w:r>
+        <w:rPr>
+          <w:lang w:val="en-US"/>
+        </w:rPr>
+        <w:t>[9]</w:t>
+      </w:r>
+    </w:p>
+    <w:p>
+      <w:pPr>
+        <w:rPr>
+          <w:lang w:val="en-US"/>
+        </w:rPr>
+      </w:pPr>
+      <w:r>
+        <w:rPr>
+          <w:b/>
+          <w:bCs/>
+          <w:lang w:val="en-US"/>
+        </w:rPr>
+        <w:t>SCE-</w:t>
+      </w:r>
+      <w:r>
+        <w:rPr>
+          <w:b/>
+          <w:bCs/>
+          <w:lang w:val="en-US"/>
+        </w:rPr>
+        <w:t>2</w:t>
+      </w:r>
+      <w:r>
+        <w:rPr>
+          <w:b/>
+          <w:bCs/>
+          <w:lang w:val="en-US"/>
+        </w:rPr>
+        <w:t>-1-</w:t>
+      </w:r>
+      <w:r>
+        <w:rPr>
+          <w:b/>
+          <w:bCs/>
+          <w:lang w:val="en-US"/>
+        </w:rPr>
+        <w:t>3</w:t>
+      </w:r>
+      <w:r>
+        <w:rPr>
+          <w:b/>
+          <w:bCs/>
+          <w:lang w:val="en-US"/>
+        </w:rPr>
+        <w:t xml:space="preserve">: </w:t>
+      </w:r>
+      <w:r>
+        <w:rPr>
+          <w:lang w:val="en-US"/>
+        </w:rPr>
+        <w:t xml:space="preserve">[-81, 90, 129, 47, 25, 11, -8, 202] = </w:t>
+      </w:r>
+      <w:r>
+        <w:rPr>
+          <w:lang w:val="en-US"/>
+        </w:rPr>
+        <w:t>[90, 129, 202]</w:t>
+      </w:r>
+    </w:p>
+    <w:p>
+      <w:pPr>
+        <w:rPr>
+          <w:lang w:val="en-US"/>
+        </w:rPr>
+      </w:pPr>
+    </w:p>
+    <w:p>
+      <w:pPr>
+        <w:rPr>
+          <w:lang w:val="en-US"/>
+        </w:rPr>
+      </w:pPr>
+    </w:p>
+    <w:p>
+      <w:pPr>
+        <w:rPr>
+          <w:lang w:val="en-US"/>
+        </w:rPr>
+      </w:pPr>
     </w:p>
     <w:p>
       <w:pPr>

</xml_diff>